<commit_message>
read me file changes
</commit_message>
<xml_diff>
--- a/ABDM Hackathon Documentation - Challenge 5.docx
+++ b/ABDM Hackathon Documentation - Challenge 5.docx
@@ -15,83 +15,47 @@
         <w:rPr>
           <w:b/>
           <w:bCs/>
+          <w:sz w:val="24"/>
+          <w:szCs w:val="24"/>
+        </w:rPr>
+        <w:t>C</w:t>
+      </w:r>
+      <w:r>
+        <w:rPr>
+          <w:b/>
+          <w:bCs/>
+          <w:sz w:val="24"/>
+          <w:szCs w:val="24"/>
+        </w:rPr>
+        <w:t>hallenge 5: Optimizing prescription and diagnostic generation through speech or handwritten script</w:t>
+      </w:r>
+      <w:r>
+        <w:rPr>
+          <w:b/>
+          <w:bCs/>
           <w:sz w:val="28"/>
           <w:szCs w:val="28"/>
-          <w:highlight w:val="yellow"/>
-        </w:rPr>
-        <w:t>C</w:t>
-      </w:r>
-      <w:r>
-        <w:rPr>
-          <w:b/>
-          <w:bCs/>
-          <w:sz w:val="28"/>
-          <w:szCs w:val="28"/>
-          <w:highlight w:val="yellow"/>
-        </w:rPr>
-        <w:t xml:space="preserve">hallenge </w:t>
-      </w:r>
-      <w:r>
-        <w:rPr>
-          <w:b/>
-          <w:bCs/>
-          <w:sz w:val="28"/>
-          <w:szCs w:val="28"/>
-          <w:highlight w:val="yellow"/>
-        </w:rPr>
-        <w:t>5</w:t>
-      </w:r>
-      <w:r>
-        <w:rPr>
-          <w:b/>
-          <w:bCs/>
-          <w:sz w:val="28"/>
-          <w:szCs w:val="28"/>
-          <w:highlight w:val="yellow"/>
-        </w:rPr>
-        <w:t xml:space="preserve">: </w:t>
-      </w:r>
-      <w:r>
-        <w:rPr>
-          <w:b/>
-          <w:bCs/>
-          <w:sz w:val="28"/>
-          <w:szCs w:val="28"/>
-          <w:highlight w:val="yellow"/>
-        </w:rPr>
-        <w:t>Optimizing prescription and diagnostic generation through speech or handwritten script</w:t>
-      </w:r>
-      <w:r>
-        <w:rPr>
-          <w:b/>
-          <w:bCs/>
-          <w:sz w:val="28"/>
-          <w:szCs w:val="28"/>
-          <w:highlight w:val="yellow"/>
-        </w:rPr>
-        <w:t xml:space="preserve"> - </w:t>
-      </w:r>
-      <w:r>
-        <w:rPr>
-          <w:sz w:val="28"/>
-          <w:szCs w:val="28"/>
-          <w:highlight w:val="yellow"/>
-        </w:rPr>
-        <w:t>Build tool which will allow</w:t>
-      </w:r>
-      <w:r>
-        <w:rPr>
-          <w:sz w:val="28"/>
-          <w:szCs w:val="28"/>
-          <w:highlight w:val="yellow"/>
+        </w:rPr>
+        <w:t xml:space="preserve"> </w:t>
+      </w:r>
+      <w:r>
+        <w:rPr>
+          <w:sz w:val="24"/>
+          <w:szCs w:val="24"/>
+        </w:rPr>
+        <w:t>- Build tool which will allow</w:t>
+      </w:r>
+      <w:r>
+        <w:rPr>
+          <w:sz w:val="24"/>
+          <w:szCs w:val="24"/>
         </w:rPr>
         <w:t>s</w:t>
       </w:r>
       <w:r>
         <w:rPr>
-          <w:sz w:val="28"/>
-          <w:szCs w:val="28"/>
-          <w:highlight w:val="yellow"/>
+          <w:sz w:val="24"/>
+          <w:szCs w:val="24"/>
         </w:rPr>
         <w:t xml:space="preserve"> for structured data entry through speech or handwritten script into a tool which can generate health records</w:t>
       </w:r>
@@ -650,6 +614,16 @@
         </w:rPr>
         <w:t>Architecture Diagram</w:t>
       </w:r>
+      <w:r>
+        <w:rPr>
+          <w:b/>
+          <w:bCs/>
+          <w:sz w:val="24"/>
+          <w:szCs w:val="24"/>
+          <w:u w:val="single"/>
+        </w:rPr>
+        <w:t xml:space="preserve"> for scalable data models used in the project</w:t>
+      </w:r>
     </w:p>
     <w:p>
       <w:pPr>
@@ -666,6 +640,7 @@
         <w:rPr>
           <w:b/>
           <w:bCs/>
+          <w:noProof/>
           <w:color w:val="FF0000"/>
           <w:sz w:val="24"/>
           <w:szCs w:val="24"/>
@@ -1003,16 +978,14 @@
         <w:rPr>
           <w:b/>
           <w:bCs/>
-          <w:color w:val="FF0000"/>
-          <w:sz w:val="24"/>
-          <w:szCs w:val="24"/>
-        </w:rPr>
-      </w:pPr>
-      <w:r>
-        <w:rPr>
-          <w:b/>
-          <w:bCs/>
-          <w:color w:val="FF0000"/>
+          <w:sz w:val="24"/>
+          <w:szCs w:val="24"/>
+        </w:rPr>
+      </w:pPr>
+      <w:r>
+        <w:rPr>
+          <w:b/>
+          <w:bCs/>
           <w:sz w:val="24"/>
           <w:szCs w:val="24"/>
         </w:rPr>
@@ -1023,12 +996,17 @@
       <w:pPr>
         <w:jc w:val="both"/>
         <w:rPr>
-          <w:b/>
-          <w:bCs/>
-          <w:sz w:val="24"/>
-          <w:szCs w:val="24"/>
-        </w:rPr>
-      </w:pPr>
+          <w:sz w:val="24"/>
+          <w:szCs w:val="24"/>
+        </w:rPr>
+      </w:pPr>
+      <w:r>
+        <w:rPr>
+          <w:sz w:val="24"/>
+          <w:szCs w:val="24"/>
+        </w:rPr>
+        <w:t>Please refer git hub repos read me files for how to set up</w:t>
+      </w:r>
     </w:p>
     <w:p>
       <w:pPr>
@@ -1443,16 +1421,14 @@
         <w:rPr>
           <w:b/>
           <w:bCs/>
-          <w:color w:val="FF0000"/>
-          <w:sz w:val="24"/>
-          <w:szCs w:val="24"/>
-        </w:rPr>
-      </w:pPr>
-      <w:r>
-        <w:rPr>
-          <w:b/>
-          <w:bCs/>
-          <w:color w:val="FF0000"/>
+          <w:sz w:val="24"/>
+          <w:szCs w:val="24"/>
+        </w:rPr>
+      </w:pPr>
+      <w:r>
+        <w:rPr>
+          <w:b/>
+          <w:bCs/>
           <w:sz w:val="24"/>
           <w:szCs w:val="24"/>
         </w:rPr>
@@ -1463,13 +1439,17 @@
       <w:pPr>
         <w:jc w:val="both"/>
         <w:rPr>
-          <w:b/>
-          <w:bCs/>
-          <w:color w:val="FF0000"/>
-          <w:sz w:val="24"/>
-          <w:szCs w:val="24"/>
-        </w:rPr>
-      </w:pPr>
+          <w:sz w:val="24"/>
+          <w:szCs w:val="24"/>
+        </w:rPr>
+      </w:pPr>
+      <w:r>
+        <w:rPr>
+          <w:sz w:val="24"/>
+          <w:szCs w:val="24"/>
+        </w:rPr>
+        <w:t>We will covering this during the demo</w:t>
+      </w:r>
     </w:p>
     <w:p>
       <w:pPr>

</xml_diff>

<commit_message>
Changed responsiveness and documentation
</commit_message>
<xml_diff>
--- a/ABDM Hackathon Documentation - Challenge 5.docx
+++ b/ABDM Hackathon Documentation - Challenge 5.docx
@@ -1055,13 +1055,13 @@
     </w:p>
     <w:p>
       <w:pPr>
-        <w:jc w:val="both"/>
-        <w:rPr>
-          <w:b/>
-          <w:bCs/>
-          <w:color w:val="FF0000"/>
-          <w:sz w:val="24"/>
-          <w:szCs w:val="24"/>
+        <w:spacing w:after="0" w:line="240" w:lineRule="auto"/>
+        <w:jc w:val="center"/>
+        <w:rPr>
+          <w:rFonts w:ascii="Times New Roman" w:eastAsia="Times New Roman" w:hAnsi="Times New Roman" w:cs="Times New Roman"/>
+          <w:sz w:val="24"/>
+          <w:szCs w:val="24"/>
+          <w:lang w:val="en-IN" w:eastAsia="en-GB" w:bidi="ar-SA"/>
         </w:rPr>
       </w:pPr>
       <w:r>
@@ -1070,10 +1070,10 @@
         </w:rPr>
         <w:lastRenderedPageBreak/>
         <w:drawing>
-          <wp:inline distT="0" distB="0" distL="0" distR="0" wp14:anchorId="51F715F7" wp14:editId="65C3A302">
-            <wp:extent cx="2974539" cy="3448050"/>
+          <wp:inline distT="0" distB="0" distL="0" distR="0" wp14:anchorId="661AC77E" wp14:editId="5F9FDD4A">
+            <wp:extent cx="2961640" cy="6109970"/>
             <wp:effectExtent l="0" t="0" r="0" b="0"/>
-            <wp:docPr id="13" name="Picture 13" descr="Graphical user interface, application&#10;&#10;Description automatically generated"/>
+            <wp:docPr id="3" name="Picture 3"/>
             <wp:cNvGraphicFramePr>
               <a:graphicFrameLocks xmlns:a="http://schemas.openxmlformats.org/drawingml/2006/main" noChangeAspect="1"/>
             </wp:cNvGraphicFramePr>
@@ -1081,13 +1081,13 @@
               <a:graphicData uri="http://schemas.openxmlformats.org/drawingml/2006/picture">
                 <pic:pic xmlns:pic="http://schemas.openxmlformats.org/drawingml/2006/picture">
                   <pic:nvPicPr>
-                    <pic:cNvPr id="13" name="Picture 13" descr="Graphical user interface, application&#10;&#10;Description automatically generated"/>
+                    <pic:cNvPr id="0" name="Picture 6"/>
                     <pic:cNvPicPr>
                       <a:picLocks noChangeAspect="1" noChangeArrowheads="1"/>
                     </pic:cNvPicPr>
                   </pic:nvPicPr>
                   <pic:blipFill>
-                    <a:blip r:embed="rId8" cstate="print">
+                    <a:blip r:embed="rId8">
                       <a:extLst>
                         <a:ext uri="{28A0092B-C50C-407E-A947-70E740481C1C}">
                           <a14:useLocalDpi xmlns:a14="http://schemas.microsoft.com/office/drawing/2010/main" val="0"/>
@@ -1102,7 +1102,7 @@
                   <pic:spPr bwMode="auto">
                     <a:xfrm>
                       <a:off x="0" y="0"/>
-                      <a:ext cx="2980896" cy="3455419"/>
+                      <a:ext cx="2961640" cy="6109970"/>
                     </a:xfrm>
                     <a:prstGeom prst="rect">
                       <a:avLst/>
@@ -1118,6 +1118,18 @@
           </wp:inline>
         </w:drawing>
       </w:r>
+    </w:p>
+    <w:p>
+      <w:pPr>
+        <w:jc w:val="both"/>
+        <w:rPr>
+          <w:b/>
+          <w:bCs/>
+          <w:color w:val="FF0000"/>
+          <w:sz w:val="24"/>
+          <w:szCs w:val="24"/>
+        </w:rPr>
+      </w:pPr>
     </w:p>
     <w:p>
       <w:pPr>
@@ -1733,6 +1745,311 @@
             </a:graphic>
           </wp:inline>
         </w:drawing>
+      </w:r>
+    </w:p>
+    <w:p>
+      <w:pPr>
+        <w:jc w:val="both"/>
+        <w:rPr>
+          <w:b/>
+          <w:bCs/>
+          <w:sz w:val="24"/>
+          <w:szCs w:val="24"/>
+        </w:rPr>
+      </w:pPr>
+    </w:p>
+    <w:p>
+      <w:pPr>
+        <w:jc w:val="both"/>
+        <w:rPr>
+          <w:b/>
+          <w:bCs/>
+          <w:sz w:val="24"/>
+          <w:szCs w:val="24"/>
+        </w:rPr>
+      </w:pPr>
+    </w:p>
+    <w:p>
+      <w:pPr>
+        <w:jc w:val="both"/>
+        <w:rPr>
+          <w:b/>
+          <w:bCs/>
+          <w:sz w:val="24"/>
+          <w:szCs w:val="24"/>
+        </w:rPr>
+      </w:pPr>
+    </w:p>
+    <w:p>
+      <w:pPr>
+        <w:jc w:val="both"/>
+        <w:rPr>
+          <w:b/>
+          <w:bCs/>
+          <w:sz w:val="24"/>
+          <w:szCs w:val="24"/>
+        </w:rPr>
+      </w:pPr>
+      <w:r>
+        <w:rPr>
+          <w:b/>
+          <w:bCs/>
+          <w:sz w:val="24"/>
+          <w:szCs w:val="24"/>
+        </w:rPr>
+        <w:lastRenderedPageBreak/>
+        <w:t>For the language translation</w:t>
+      </w:r>
+    </w:p>
+    <w:p>
+      <w:pPr>
+        <w:shd w:val="clear" w:color="auto" w:fill="1E1E1E"/>
+        <w:spacing w:line="270" w:lineRule="atLeast"/>
+        <w:rPr>
+          <w:rFonts w:ascii="Menlo" w:eastAsia="Times New Roman" w:hAnsi="Menlo" w:cs="Menlo"/>
+          <w:color w:val="D4D4D4"/>
+          <w:sz w:val="18"/>
+          <w:szCs w:val="18"/>
+          <w:lang w:val="en-IN" w:eastAsia="en-GB" w:bidi="ar-SA"/>
+        </w:rPr>
+      </w:pPr>
+      <w:r>
+        <w:rPr>
+          <w:sz w:val="24"/>
+          <w:szCs w:val="24"/>
+        </w:rPr>
+        <w:t xml:space="preserve">API: </w:t>
+      </w:r>
+      <w:r>
+        <w:rPr>
+          <w:rFonts w:ascii="Menlo" w:eastAsia="Times New Roman" w:hAnsi="Menlo" w:cs="Menlo"/>
+          <w:color w:val="CE9178"/>
+          <w:sz w:val="18"/>
+          <w:szCs w:val="18"/>
+          <w:lang w:val="en-IN" w:eastAsia="en-GB" w:bidi="ar-SA"/>
+        </w:rPr>
+        <w:t>'http://localhost:3000/translate'</w:t>
+      </w:r>
+    </w:p>
+    <w:p>
+      <w:pPr>
+        <w:jc w:val="both"/>
+        <w:rPr>
+          <w:sz w:val="24"/>
+          <w:szCs w:val="24"/>
+        </w:rPr>
+      </w:pPr>
+      <w:r>
+        <w:rPr>
+          <w:sz w:val="24"/>
+          <w:szCs w:val="24"/>
+        </w:rPr>
+        <w:t xml:space="preserve">Input body </w:t>
+      </w:r>
+    </w:p>
+    <w:p>
+      <w:pPr>
+        <w:jc w:val="both"/>
+        <w:rPr>
+          <w:sz w:val="24"/>
+          <w:szCs w:val="24"/>
+        </w:rPr>
+      </w:pPr>
+      <w:r>
+        <w:rPr>
+          <w:sz w:val="24"/>
+          <w:szCs w:val="24"/>
+        </w:rPr>
+        <w:t>{</w:t>
+      </w:r>
+    </w:p>
+    <w:p>
+      <w:pPr>
+        <w:jc w:val="both"/>
+        <w:rPr>
+          <w:sz w:val="24"/>
+          <w:szCs w:val="24"/>
+        </w:rPr>
+      </w:pPr>
+      <w:r>
+        <w:rPr>
+          <w:sz w:val="24"/>
+          <w:szCs w:val="24"/>
+        </w:rPr>
+        <w:tab/>
+        <w:t>“</w:t>
+      </w:r>
+      <w:proofErr w:type="spellStart"/>
+      <w:r>
+        <w:rPr>
+          <w:sz w:val="24"/>
+          <w:szCs w:val="24"/>
+        </w:rPr>
+        <w:t>text”</w:t>
+      </w:r>
+      <w:proofErr w:type="gramStart"/>
+      <w:r>
+        <w:rPr>
+          <w:sz w:val="24"/>
+          <w:szCs w:val="24"/>
+        </w:rPr>
+        <w:t>:”Text</w:t>
+      </w:r>
+      <w:proofErr w:type="spellEnd"/>
+      <w:proofErr w:type="gramEnd"/>
+      <w:r>
+        <w:rPr>
+          <w:sz w:val="24"/>
+          <w:szCs w:val="24"/>
+        </w:rPr>
+        <w:t xml:space="preserve"> to be translated”,</w:t>
+      </w:r>
+    </w:p>
+    <w:p>
+      <w:pPr>
+        <w:jc w:val="both"/>
+        <w:rPr>
+          <w:sz w:val="24"/>
+          <w:szCs w:val="24"/>
+        </w:rPr>
+      </w:pPr>
+      <w:r>
+        <w:rPr>
+          <w:sz w:val="24"/>
+          <w:szCs w:val="24"/>
+        </w:rPr>
+        <w:tab/>
+        <w:t>“</w:t>
+      </w:r>
+      <w:proofErr w:type="spellStart"/>
+      <w:r>
+        <w:rPr>
+          <w:sz w:val="24"/>
+          <w:szCs w:val="24"/>
+        </w:rPr>
+        <w:t>from”</w:t>
+      </w:r>
+      <w:proofErr w:type="gramStart"/>
+      <w:r>
+        <w:rPr>
+          <w:sz w:val="24"/>
+          <w:szCs w:val="24"/>
+        </w:rPr>
+        <w:t>:”language</w:t>
+      </w:r>
+      <w:proofErr w:type="spellEnd"/>
+      <w:proofErr w:type="gramEnd"/>
+      <w:r>
+        <w:rPr>
+          <w:sz w:val="24"/>
+          <w:szCs w:val="24"/>
+        </w:rPr>
+        <w:t>” //default “</w:t>
+      </w:r>
+      <w:proofErr w:type="spellStart"/>
+      <w:r>
+        <w:rPr>
+          <w:sz w:val="24"/>
+          <w:szCs w:val="24"/>
+        </w:rPr>
+        <w:t>en</w:t>
+      </w:r>
+      <w:proofErr w:type="spellEnd"/>
+      <w:r>
+        <w:rPr>
+          <w:sz w:val="24"/>
+          <w:szCs w:val="24"/>
+        </w:rPr>
+        <w:t>”,</w:t>
+      </w:r>
+    </w:p>
+    <w:p>
+      <w:pPr>
+        <w:jc w:val="both"/>
+        <w:rPr>
+          <w:sz w:val="24"/>
+          <w:szCs w:val="24"/>
+        </w:rPr>
+      </w:pPr>
+      <w:r>
+        <w:rPr>
+          <w:sz w:val="24"/>
+          <w:szCs w:val="24"/>
+        </w:rPr>
+        <w:tab/>
+        <w:t>“</w:t>
+      </w:r>
+      <w:proofErr w:type="spellStart"/>
+      <w:r>
+        <w:rPr>
+          <w:sz w:val="24"/>
+          <w:szCs w:val="24"/>
+        </w:rPr>
+        <w:t>to”</w:t>
+      </w:r>
+      <w:proofErr w:type="gramStart"/>
+      <w:r>
+        <w:rPr>
+          <w:sz w:val="24"/>
+          <w:szCs w:val="24"/>
+        </w:rPr>
+        <w:t>:”language</w:t>
+      </w:r>
+      <w:proofErr w:type="spellEnd"/>
+      <w:proofErr w:type="gramEnd"/>
+      <w:r>
+        <w:rPr>
+          <w:sz w:val="24"/>
+          <w:szCs w:val="24"/>
+        </w:rPr>
+        <w:t xml:space="preserve"> to be converted”</w:t>
+      </w:r>
+    </w:p>
+    <w:p>
+      <w:pPr>
+        <w:jc w:val="both"/>
+        <w:rPr>
+          <w:sz w:val="24"/>
+          <w:szCs w:val="24"/>
+        </w:rPr>
+      </w:pPr>
+      <w:r>
+        <w:rPr>
+          <w:sz w:val="24"/>
+          <w:szCs w:val="24"/>
+        </w:rPr>
+        <w:t>}</w:t>
+      </w:r>
+    </w:p>
+    <w:p>
+      <w:pPr>
+        <w:jc w:val="both"/>
+        <w:rPr>
+          <w:b/>
+          <w:bCs/>
+          <w:sz w:val="24"/>
+          <w:szCs w:val="24"/>
+        </w:rPr>
+      </w:pPr>
+    </w:p>
+    <w:p>
+      <w:pPr>
+        <w:jc w:val="both"/>
+        <w:rPr>
+          <w:b/>
+          <w:bCs/>
+          <w:sz w:val="24"/>
+          <w:szCs w:val="24"/>
+        </w:rPr>
+      </w:pPr>
+      <w:r>
+        <w:rPr>
+          <w:b/>
+          <w:bCs/>
+          <w:sz w:val="24"/>
+          <w:szCs w:val="24"/>
+        </w:rPr>
+        <w:t>Returns the converted language</w:t>
       </w:r>
     </w:p>
     <w:p>

</xml_diff>

<commit_message>
Modified UI screens and fixed table problem
</commit_message>
<xml_diff>
--- a/ABDM Hackathon Documentation - Challenge 5.docx
+++ b/ABDM Hackathon Documentation - Challenge 5.docx
@@ -1018,13 +1018,80 @@
           <w:szCs w:val="24"/>
         </w:rPr>
       </w:pPr>
-      <w:r>
-        <w:rPr>
-          <w:b/>
-          <w:bCs/>
-          <w:sz w:val="24"/>
-          <w:szCs w:val="24"/>
-        </w:rPr>
+    </w:p>
+    <w:p>
+      <w:pPr>
+        <w:jc w:val="both"/>
+        <w:rPr>
+          <w:b/>
+          <w:bCs/>
+          <w:sz w:val="24"/>
+          <w:szCs w:val="24"/>
+        </w:rPr>
+      </w:pPr>
+    </w:p>
+    <w:p>
+      <w:pPr>
+        <w:jc w:val="both"/>
+        <w:rPr>
+          <w:b/>
+          <w:bCs/>
+          <w:sz w:val="24"/>
+          <w:szCs w:val="24"/>
+        </w:rPr>
+      </w:pPr>
+    </w:p>
+    <w:p>
+      <w:pPr>
+        <w:jc w:val="both"/>
+        <w:rPr>
+          <w:b/>
+          <w:bCs/>
+          <w:sz w:val="24"/>
+          <w:szCs w:val="24"/>
+        </w:rPr>
+      </w:pPr>
+    </w:p>
+    <w:p>
+      <w:pPr>
+        <w:jc w:val="both"/>
+        <w:rPr>
+          <w:b/>
+          <w:bCs/>
+          <w:sz w:val="24"/>
+          <w:szCs w:val="24"/>
+        </w:rPr>
+      </w:pPr>
+    </w:p>
+    <w:p>
+      <w:pPr>
+        <w:jc w:val="both"/>
+        <w:rPr>
+          <w:b/>
+          <w:bCs/>
+          <w:sz w:val="24"/>
+          <w:szCs w:val="24"/>
+        </w:rPr>
+      </w:pPr>
+    </w:p>
+    <w:p>
+      <w:pPr>
+        <w:jc w:val="both"/>
+        <w:rPr>
+          <w:b/>
+          <w:bCs/>
+          <w:sz w:val="24"/>
+          <w:szCs w:val="24"/>
+        </w:rPr>
+      </w:pPr>
+      <w:r>
+        <w:rPr>
+          <w:b/>
+          <w:bCs/>
+          <w:sz w:val="24"/>
+          <w:szCs w:val="24"/>
+        </w:rPr>
+        <w:lastRenderedPageBreak/>
         <w:t>Workflow with UI</w:t>
       </w:r>
     </w:p>
@@ -1068,7 +1135,6 @@
         <w:rPr>
           <w:noProof/>
         </w:rPr>
-        <w:lastRenderedPageBreak/>
         <w:drawing>
           <wp:inline distT="0" distB="0" distL="0" distR="0" wp14:anchorId="661AC77E" wp14:editId="5F9FDD4A">
             <wp:extent cx="2961640" cy="6109970"/>
@@ -1144,6 +1210,39 @@
     </w:p>
     <w:p>
       <w:pPr>
+        <w:jc w:val="both"/>
+        <w:rPr>
+          <w:b/>
+          <w:bCs/>
+          <w:sz w:val="24"/>
+          <w:szCs w:val="24"/>
+        </w:rPr>
+      </w:pPr>
+    </w:p>
+    <w:p>
+      <w:pPr>
+        <w:jc w:val="both"/>
+        <w:rPr>
+          <w:b/>
+          <w:bCs/>
+          <w:sz w:val="24"/>
+          <w:szCs w:val="24"/>
+        </w:rPr>
+      </w:pPr>
+    </w:p>
+    <w:p>
+      <w:pPr>
+        <w:jc w:val="both"/>
+        <w:rPr>
+          <w:b/>
+          <w:bCs/>
+          <w:sz w:val="24"/>
+          <w:szCs w:val="24"/>
+        </w:rPr>
+      </w:pPr>
+    </w:p>
+    <w:p>
+      <w:pPr>
         <w:pStyle w:val="ListParagraph"/>
         <w:numPr>
           <w:ilvl w:val="1"/>
@@ -1164,6 +1263,7 @@
           <w:sz w:val="24"/>
           <w:szCs w:val="24"/>
         </w:rPr>
+        <w:lastRenderedPageBreak/>
         <w:t>Handwriting capability</w:t>
       </w:r>
     </w:p>
@@ -1181,14 +1281,14 @@
         <w:rPr>
           <w:b/>
           <w:bCs/>
-          <w:noProof/>
-        </w:rPr>
-        <w:lastRenderedPageBreak/>
+          <w:sz w:val="24"/>
+          <w:szCs w:val="24"/>
+        </w:rPr>
         <w:drawing>
-          <wp:inline distT="0" distB="0" distL="0" distR="0" wp14:anchorId="2470A1F8" wp14:editId="301308A6">
-            <wp:extent cx="2940050" cy="6369618"/>
-            <wp:effectExtent l="0" t="0" r="0" b="0"/>
-            <wp:docPr id="17" name="Picture 17" descr="Graphical user interface&#10;&#10;Description automatically generated"/>
+          <wp:inline distT="0" distB="0" distL="0" distR="0" wp14:anchorId="447DDDF6" wp14:editId="599FC7F1">
+            <wp:extent cx="3291840" cy="7131770"/>
+            <wp:effectExtent l="0" t="0" r="0" b="5715"/>
+            <wp:docPr id="7" name="Picture 7" descr="Graphical user interface, text, application&#10;&#10;Description automatically generated"/>
             <wp:cNvGraphicFramePr>
               <a:graphicFrameLocks xmlns:a="http://schemas.openxmlformats.org/drawingml/2006/main" noChangeAspect="1"/>
             </wp:cNvGraphicFramePr>
@@ -1196,36 +1296,23 @@
               <a:graphicData uri="http://schemas.openxmlformats.org/drawingml/2006/picture">
                 <pic:pic xmlns:pic="http://schemas.openxmlformats.org/drawingml/2006/picture">
                   <pic:nvPicPr>
-                    <pic:cNvPr id="17" name="Picture 17" descr="Graphical user interface&#10;&#10;Description automatically generated"/>
-                    <pic:cNvPicPr>
-                      <a:picLocks noChangeAspect="1" noChangeArrowheads="1"/>
-                    </pic:cNvPicPr>
+                    <pic:cNvPr id="7" name="Picture 7" descr="Graphical user interface, text, application&#10;&#10;Description automatically generated"/>
+                    <pic:cNvPicPr/>
                   </pic:nvPicPr>
                   <pic:blipFill>
-                    <a:blip r:embed="rId9" cstate="print">
-                      <a:extLst>
-                        <a:ext uri="{28A0092B-C50C-407E-A947-70E740481C1C}">
-                          <a14:useLocalDpi xmlns:a14="http://schemas.microsoft.com/office/drawing/2010/main" val="0"/>
-                        </a:ext>
-                      </a:extLst>
-                    </a:blip>
-                    <a:srcRect/>
+                    <a:blip r:embed="rId9"/>
                     <a:stretch>
                       <a:fillRect/>
                     </a:stretch>
                   </pic:blipFill>
-                  <pic:spPr bwMode="auto">
+                  <pic:spPr>
                     <a:xfrm>
                       <a:off x="0" y="0"/>
-                      <a:ext cx="2949689" cy="6390501"/>
+                      <a:ext cx="3292927" cy="7134126"/>
                     </a:xfrm>
                     <a:prstGeom prst="rect">
                       <a:avLst/>
                     </a:prstGeom>
-                    <a:noFill/>
-                    <a:ln>
-                      <a:noFill/>
-                    </a:ln>
                   </pic:spPr>
                 </pic:pic>
               </a:graphicData>
@@ -1236,6 +1323,28 @@
     </w:p>
     <w:p>
       <w:pPr>
+        <w:jc w:val="both"/>
+        <w:rPr>
+          <w:b/>
+          <w:bCs/>
+          <w:sz w:val="24"/>
+          <w:szCs w:val="24"/>
+        </w:rPr>
+      </w:pPr>
+    </w:p>
+    <w:p>
+      <w:pPr>
+        <w:jc w:val="both"/>
+        <w:rPr>
+          <w:b/>
+          <w:bCs/>
+          <w:sz w:val="24"/>
+          <w:szCs w:val="24"/>
+        </w:rPr>
+      </w:pPr>
+    </w:p>
+    <w:p>
+      <w:pPr>
         <w:pStyle w:val="ListParagraph"/>
         <w:numPr>
           <w:ilvl w:val="1"/>
@@ -1256,6 +1365,7 @@
           <w:sz w:val="24"/>
           <w:szCs w:val="24"/>
         </w:rPr>
+        <w:lastRenderedPageBreak/>
         <w:t>Speech-to-text capability</w:t>
       </w:r>
     </w:p>
@@ -1273,14 +1383,14 @@
         <w:rPr>
           <w:b/>
           <w:bCs/>
-          <w:noProof/>
-        </w:rPr>
-        <w:lastRenderedPageBreak/>
+          <w:sz w:val="24"/>
+          <w:szCs w:val="24"/>
+        </w:rPr>
         <w:drawing>
-          <wp:inline distT="0" distB="0" distL="0" distR="0" wp14:anchorId="55DD41F4" wp14:editId="51E0097C">
-            <wp:extent cx="2952750" cy="6325231"/>
-            <wp:effectExtent l="0" t="0" r="0" b="0"/>
-            <wp:docPr id="19" name="Picture 19" descr="Graphical user interface, application, Teams&#10;&#10;Description automatically generated"/>
+          <wp:inline distT="0" distB="0" distL="0" distR="0" wp14:anchorId="0444407A" wp14:editId="23426F2E">
+            <wp:extent cx="3487783" cy="7556280"/>
+            <wp:effectExtent l="0" t="0" r="5080" b="635"/>
+            <wp:docPr id="2" name="Picture 2" descr="Graphical user interface, text, application&#10;&#10;Description automatically generated"/>
             <wp:cNvGraphicFramePr>
               <a:graphicFrameLocks xmlns:a="http://schemas.openxmlformats.org/drawingml/2006/main" noChangeAspect="1"/>
             </wp:cNvGraphicFramePr>
@@ -1288,36 +1398,23 @@
               <a:graphicData uri="http://schemas.openxmlformats.org/drawingml/2006/picture">
                 <pic:pic xmlns:pic="http://schemas.openxmlformats.org/drawingml/2006/picture">
                   <pic:nvPicPr>
-                    <pic:cNvPr id="19" name="Picture 19" descr="Graphical user interface, application, Teams&#10;&#10;Description automatically generated"/>
-                    <pic:cNvPicPr>
-                      <a:picLocks noChangeAspect="1" noChangeArrowheads="1"/>
-                    </pic:cNvPicPr>
+                    <pic:cNvPr id="2" name="Picture 2" descr="Graphical user interface, text, application&#10;&#10;Description automatically generated"/>
+                    <pic:cNvPicPr/>
                   </pic:nvPicPr>
                   <pic:blipFill>
-                    <a:blip r:embed="rId10" cstate="print">
-                      <a:extLst>
-                        <a:ext uri="{28A0092B-C50C-407E-A947-70E740481C1C}">
-                          <a14:useLocalDpi xmlns:a14="http://schemas.microsoft.com/office/drawing/2010/main" val="0"/>
-                        </a:ext>
-                      </a:extLst>
-                    </a:blip>
-                    <a:srcRect/>
+                    <a:blip r:embed="rId10"/>
                     <a:stretch>
                       <a:fillRect/>
                     </a:stretch>
                   </pic:blipFill>
-                  <pic:spPr bwMode="auto">
+                  <pic:spPr>
                     <a:xfrm>
                       <a:off x="0" y="0"/>
-                      <a:ext cx="2963151" cy="6347512"/>
+                      <a:ext cx="3496189" cy="7574491"/>
                     </a:xfrm>
                     <a:prstGeom prst="rect">
                       <a:avLst/>
                     </a:prstGeom>
-                    <a:noFill/>
-                    <a:ln>
-                      <a:noFill/>
-                    </a:ln>
                   </pic:spPr>
                 </pic:pic>
               </a:graphicData>
@@ -1359,6 +1456,7 @@
           <w:sz w:val="24"/>
           <w:szCs w:val="24"/>
         </w:rPr>
+        <w:lastRenderedPageBreak/>
         <w:t>Extraction of patient information (diagnosis, prescription)</w:t>
       </w:r>
     </w:p>
@@ -1374,14 +1472,16 @@
       </w:pPr>
       <w:r>
         <w:rPr>
-          <w:noProof/>
-        </w:rPr>
-        <w:lastRenderedPageBreak/>
+          <w:b/>
+          <w:bCs/>
+          <w:sz w:val="24"/>
+          <w:szCs w:val="24"/>
+        </w:rPr>
         <w:drawing>
-          <wp:inline distT="0" distB="0" distL="0" distR="0" wp14:anchorId="11D8F3A2" wp14:editId="273F2276">
-            <wp:extent cx="2876309" cy="3335412"/>
-            <wp:effectExtent l="0" t="0" r="635" b="0"/>
-            <wp:docPr id="20" name="Picture 20" descr="Graphical user interface, application, Teams&#10;&#10;Description automatically generated"/>
+          <wp:inline distT="0" distB="0" distL="0" distR="0" wp14:anchorId="05591840" wp14:editId="227C3932">
+            <wp:extent cx="3617686" cy="7837714"/>
+            <wp:effectExtent l="0" t="0" r="1905" b="0"/>
+            <wp:docPr id="8" name="Picture 8" descr="Table&#10;&#10;Description automatically generated"/>
             <wp:cNvGraphicFramePr>
               <a:graphicFrameLocks xmlns:a="http://schemas.openxmlformats.org/drawingml/2006/main" noChangeAspect="1"/>
             </wp:cNvGraphicFramePr>
@@ -1389,36 +1489,23 @@
               <a:graphicData uri="http://schemas.openxmlformats.org/drawingml/2006/picture">
                 <pic:pic xmlns:pic="http://schemas.openxmlformats.org/drawingml/2006/picture">
                   <pic:nvPicPr>
-                    <pic:cNvPr id="20" name="Picture 20" descr="Graphical user interface, application, Teams&#10;&#10;Description automatically generated"/>
-                    <pic:cNvPicPr>
-                      <a:picLocks noChangeAspect="1" noChangeArrowheads="1"/>
-                    </pic:cNvPicPr>
+                    <pic:cNvPr id="8" name="Picture 8" descr="Table&#10;&#10;Description automatically generated"/>
+                    <pic:cNvPicPr/>
                   </pic:nvPicPr>
                   <pic:blipFill>
-                    <a:blip r:embed="rId11" cstate="print">
-                      <a:extLst>
-                        <a:ext uri="{28A0092B-C50C-407E-A947-70E740481C1C}">
-                          <a14:useLocalDpi xmlns:a14="http://schemas.microsoft.com/office/drawing/2010/main" val="0"/>
-                        </a:ext>
-                      </a:extLst>
-                    </a:blip>
-                    <a:srcRect/>
+                    <a:blip r:embed="rId11"/>
                     <a:stretch>
                       <a:fillRect/>
                     </a:stretch>
                   </pic:blipFill>
-                  <pic:spPr bwMode="auto">
+                  <pic:spPr>
                     <a:xfrm>
                       <a:off x="0" y="0"/>
-                      <a:ext cx="2891672" cy="3353227"/>
+                      <a:ext cx="3642420" cy="7891300"/>
                     </a:xfrm>
                     <a:prstGeom prst="rect">
                       <a:avLst/>
                     </a:prstGeom>
-                    <a:noFill/>
-                    <a:ln>
-                      <a:noFill/>
-                    </a:ln>
                   </pic:spPr>
                 </pic:pic>
               </a:graphicData>
@@ -1444,6 +1531,7 @@
           <w:sz w:val="24"/>
           <w:szCs w:val="24"/>
         </w:rPr>
+        <w:lastRenderedPageBreak/>
         <w:t>Workflow with Video</w:t>
       </w:r>
     </w:p>
@@ -1630,6 +1718,7 @@
         <w:rPr>
           <w:noProof/>
         </w:rPr>
+        <w:lastRenderedPageBreak/>
         <w:drawing>
           <wp:inline distT="0" distB="0" distL="0" distR="0" wp14:anchorId="0AE9B964" wp14:editId="4379F3DD">
             <wp:extent cx="4602480" cy="4060115"/>
@@ -1797,7 +1886,6 @@
           <w:sz w:val="24"/>
           <w:szCs w:val="24"/>
         </w:rPr>
-        <w:lastRenderedPageBreak/>
         <w:t>For the language translation</w:t>
       </w:r>
     </w:p>
@@ -1818,6 +1906,7 @@
           <w:sz w:val="24"/>
           <w:szCs w:val="24"/>
         </w:rPr>
+        <w:lastRenderedPageBreak/>
         <w:t xml:space="preserve">API: </w:t>
       </w:r>
       <w:r>

</xml_diff>